<commit_message>
Add unique index of the database.
</commit_message>
<xml_diff>
--- a/distribution/cn.docx
+++ b/distribution/cn.docx
@@ -121,6 +121,91 @@
           <w:rFonts w:hint="eastAsia"/>
         </w:rPr>
         <w:t>可以用一个整型值表示，也可以用某个数据是否存在表示。</w:t>
+      </w:r>
+    </w:p>
+    <w:p>
+      <w:pPr>
+        <w:rPr>
+          <w:rFonts w:hint="eastAsia"/>
+        </w:rPr>
+      </w:pPr>
+    </w:p>
+    <w:p>
+      <w:pPr>
+        <w:rPr>
+          <w:rFonts w:hint="eastAsia"/>
+        </w:rPr>
+      </w:pPr>
+      <w:r>
+        <w:rPr>
+          <w:rFonts w:hint="eastAsia"/>
+        </w:rPr>
+        <w:t>数据库的唯一索引</w:t>
+      </w:r>
+    </w:p>
+    <w:p>
+      <w:pPr>
+        <w:rPr>
+          <w:rFonts w:hint="eastAsia"/>
+        </w:rPr>
+      </w:pPr>
+      <w:r>
+        <w:rPr>
+          <w:rFonts w:hint="eastAsia"/>
+        </w:rPr>
+        <w:t>获得锁时向表中插入一条记录，释放锁时删除这条记录。唯一索引可以保证该记录只被插入一次，那么就可以用这个记录是否存在来判断是否存于锁定状态。</w:t>
+      </w:r>
+    </w:p>
+    <w:p>
+      <w:pPr>
+        <w:rPr>
+          <w:rFonts w:hint="eastAsia"/>
+        </w:rPr>
+      </w:pPr>
+      <w:r>
+        <w:rPr>
+          <w:rFonts w:hint="eastAsia"/>
+        </w:rPr>
+        <w:t>存在以下几个问题：</w:t>
+      </w:r>
+    </w:p>
+    <w:p>
+      <w:pPr>
+        <w:rPr>
+          <w:rFonts w:hint="eastAsia"/>
+        </w:rPr>
+      </w:pPr>
+      <w:r>
+        <w:rPr>
+          <w:rFonts w:hint="eastAsia"/>
+        </w:rPr>
+        <w:t>锁没有失效时间，解锁失败的话其它进程无法再获得该锁。</w:t>
+      </w:r>
+    </w:p>
+    <w:p>
+      <w:pPr>
+        <w:rPr>
+          <w:rFonts w:hint="eastAsia"/>
+        </w:rPr>
+      </w:pPr>
+      <w:r>
+        <w:rPr>
+          <w:rFonts w:hint="eastAsia"/>
+        </w:rPr>
+        <w:t>只能是非阻塞锁，插入失败直接就报错了，无法重试。</w:t>
+      </w:r>
+    </w:p>
+    <w:p>
+      <w:pPr>
+        <w:rPr>
+          <w:rFonts w:hint="eastAsia"/>
+        </w:rPr>
+      </w:pPr>
+      <w:r>
+        <w:rPr>
+          <w:rFonts w:hint="eastAsia"/>
+        </w:rPr>
+        <w:t>不可重入，已经获得锁的进程也必须重新获取锁。</w:t>
       </w:r>
     </w:p>
     <w:p>

</xml_diff>

<commit_message>
Add abstract model of zookeeper.
</commit_message>
<xml_diff>
--- a/distribution/cn.docx
+++ b/distribution/cn.docx
@@ -517,6 +517,94 @@
           <w:rFonts w:hint="eastAsia"/>
         </w:rPr>
         <w:t>如果锁获取失败，就到每个实例上释放锁。</w:t>
+      </w:r>
+    </w:p>
+    <w:p>
+      <w:pPr>
+        <w:rPr>
+          <w:rFonts w:hint="eastAsia"/>
+        </w:rPr>
+      </w:pPr>
+    </w:p>
+    <w:p>
+      <w:pPr>
+        <w:rPr>
+          <w:rFonts w:hint="eastAsia"/>
+        </w:rPr>
+      </w:pPr>
+      <w:r>
+        <w:rPr>
+          <w:rFonts w:hint="eastAsia"/>
+        </w:rPr>
+        <w:t xml:space="preserve">Zookeeper </w:t>
+      </w:r>
+      <w:r>
+        <w:rPr>
+          <w:rFonts w:hint="eastAsia"/>
+        </w:rPr>
+        <w:t>的有序节点</w:t>
+      </w:r>
+    </w:p>
+    <w:p>
+      <w:pPr>
+        <w:rPr>
+          <w:rFonts w:hint="eastAsia"/>
+        </w:rPr>
+      </w:pPr>
+      <w:r>
+        <w:rPr>
+          <w:rFonts w:hint="eastAsia"/>
+        </w:rPr>
+        <w:t xml:space="preserve">1. Zookeeper </w:t>
+      </w:r>
+      <w:r>
+        <w:rPr>
+          <w:rFonts w:hint="eastAsia"/>
+        </w:rPr>
+        <w:t>抽象模型</w:t>
+      </w:r>
+    </w:p>
+    <w:p>
+      <w:pPr>
+        <w:rPr>
+          <w:rFonts w:hint="eastAsia"/>
+        </w:rPr>
+      </w:pPr>
+      <w:r>
+        <w:rPr>
+          <w:rFonts w:hint="eastAsia"/>
+        </w:rPr>
+        <w:t xml:space="preserve">Zookeeper </w:t>
+      </w:r>
+      <w:r>
+        <w:rPr>
+          <w:rFonts w:hint="eastAsia"/>
+        </w:rPr>
+        <w:t>提供了一种树形结构级的命名空间，</w:t>
+      </w:r>
+      <w:r>
+        <w:rPr>
+          <w:rFonts w:hint="eastAsia"/>
+        </w:rPr>
+        <w:t xml:space="preserve">/app1/p_1 </w:t>
+      </w:r>
+      <w:r>
+        <w:rPr>
+          <w:rFonts w:hint="eastAsia"/>
+        </w:rPr>
+        <w:t>节点的父节点为</w:t>
+      </w:r>
+      <w:r>
+        <w:rPr>
+          <w:rFonts w:hint="eastAsia"/>
+        </w:rPr>
+        <w:t xml:space="preserve"> /app1</w:t>
+      </w:r>
+      <w:r>
+        <w:rPr>
+          <w:rFonts w:hint="eastAsia"/>
+        </w:rPr>
+        <w:t>。</w:t>
       </w:r>
     </w:p>
     <w:p>

</xml_diff>

<commit_message>
Add local message table.
</commit_message>
<xml_diff>
--- a/distribution/cn.docx
+++ b/distribution/cn.docx
@@ -728,10 +728,74 @@
         <w:t>例如在下单场景下，库存和订单如果不在同一个节点上，就涉及分布式事务。</w:t>
       </w:r>
     </w:p>
+    <w:p/>
+    <w:p>
+      <w:r>
+        <w:rPr>
+          <w:rFonts w:hint="eastAsia"/>
+        </w:rPr>
+        <w:t>本地消息表</w:t>
+      </w:r>
+    </w:p>
+    <w:p>
+      <w:r>
+        <w:rPr>
+          <w:rFonts w:hint="eastAsia"/>
+        </w:rPr>
+        <w:t>本地消息表与业务数据表处于同一个数据库中，这样就能利用本地事务来保证在对这两个表的操作满足事务特性，并且使用了消息队列来保证最终一致性。</w:t>
+      </w:r>
+    </w:p>
+    <w:p>
+      <w:pPr>
+        <w:rPr>
+          <w:rFonts w:hint="eastAsia"/>
+        </w:rPr>
+      </w:pPr>
+      <w:r>
+        <w:rPr>
+          <w:rFonts w:hint="eastAsia"/>
+        </w:rPr>
+        <w:t>在分布式事务操作的一方完成写业务数据的操作之后向本地消息表发送一个消息，本地事务能保证这个消息一定会被写入本地消息表中。</w:t>
+      </w:r>
+    </w:p>
+    <w:p>
+      <w:pPr>
+        <w:rPr>
+          <w:rFonts w:hint="eastAsia"/>
+        </w:rPr>
+      </w:pPr>
+      <w:r>
+        <w:rPr>
+          <w:rFonts w:hint="eastAsia"/>
+        </w:rPr>
+        <w:t>之后将本地消息表中的消息转发到</w:t>
+      </w:r>
+      <w:r>
+        <w:rPr>
+          <w:rFonts w:hint="eastAsia"/>
+        </w:rPr>
+        <w:t xml:space="preserve"> Kafka </w:t>
+      </w:r>
+      <w:r>
+        <w:rPr>
+          <w:rFonts w:hint="eastAsia"/>
+        </w:rPr>
+        <w:t>等消息队列中，如果转发成功则将消息从本地消息表中删除，否则继续重新转发。</w:t>
+      </w:r>
+    </w:p>
+    <w:p>
+      <w:r>
+        <w:rPr>
+          <w:rFonts w:hint="eastAsia"/>
+        </w:rPr>
+        <w:t>在分布式事务操作的另一方从消息队列中读取一个消息，并执行消息中的操作。</w:t>
+      </w:r>
+    </w:p>
     <w:p>
       <w:bookmarkStart w:id="0" w:name="_GoBack"/>
       <w:bookmarkEnd w:id="0"/>
     </w:p>
+    <w:p/>
     <w:p/>
     <w:p/>
     <w:p/>

</xml_diff>